<commit_message>
Last version, putting into master class
</commit_message>
<xml_diff>
--- a/Documentation/ECEN-361-Lab-04 -- FreeRTOS and MultiTasking.docx
+++ b/Documentation/ECEN-361-Lab-04 -- FreeRTOS and MultiTasking.docx
@@ -8,18 +8,10 @@
         <w:jc w:val="right"/>
       </w:pPr>
       <w:r>
-        <w:t>ECEN-</w:t>
-      </w:r>
-      <w:proofErr w:type="gramStart"/>
-      <w:r>
-        <w:t xml:space="preserve">361  </w:t>
-      </w:r>
-      <w:r>
-        <w:t>Lab</w:t>
-      </w:r>
-      <w:proofErr w:type="gramEnd"/>
-      <w:r>
-        <w:t>-0</w:t>
+        <w:t xml:space="preserve">ECEN-361  </w:t>
+      </w:r>
+      <w:r>
+        <w:t>Lab-0</w:t>
       </w:r>
       <w:r>
         <w:t>4</w:t>
@@ -88,15 +80,7 @@
         <w:t>initiate tasks and work like a multi-tasking system.  Each timer block would</w:t>
       </w:r>
       <w:r>
-        <w:t xml:space="preserve"> produce an </w:t>
-      </w:r>
-      <w:proofErr w:type="gramStart"/>
-      <w:r>
-        <w:t>interrupt</w:t>
-      </w:r>
-      <w:proofErr w:type="gramEnd"/>
-      <w:r>
-        <w:t xml:space="preserve">, launch the task, then </w:t>
+        <w:t xml:space="preserve"> produce an interrupt, launch the task, then </w:t>
       </w:r>
       <w:r>
         <w:t>re-start its count.  In “parallel” we had</w:t>
@@ -123,15 +107,7 @@
         </w:numPr>
       </w:pPr>
       <w:r>
-        <w:t xml:space="preserve">A timer cycling </w:t>
-      </w:r>
-      <w:proofErr w:type="gramStart"/>
-      <w:r>
-        <w:t>thru</w:t>
-      </w:r>
-      <w:proofErr w:type="gramEnd"/>
-      <w:r>
-        <w:t>, displaying each of the Seven-Segment display digits.</w:t>
+        <w:t>A timer cycling thru, displaying each of the Seven-Segment display digits.</w:t>
       </w:r>
     </w:p>
     <w:p>
@@ -158,15 +134,7 @@
         <w:t xml:space="preserve">A </w:t>
       </w:r>
       <w:r>
-        <w:t xml:space="preserve">response-timer </w:t>
-      </w:r>
-      <w:proofErr w:type="gramStart"/>
-      <w:r>
-        <w:t>keeping</w:t>
-      </w:r>
-      <w:proofErr w:type="gramEnd"/>
-      <w:r>
-        <w:t xml:space="preserve"> track of how long till a button was pressed.</w:t>
+        <w:t>response-timer keeping track of how long till a button was pressed.</w:t>
       </w:r>
     </w:p>
     <w:p>
@@ -207,15 +175,7 @@
         <w:t xml:space="preserve">In Lab-03 we examined a simple approach to looking at </w:t>
       </w:r>
       <w:r>
-        <w:t xml:space="preserve">how to launch multiple jobs per </w:t>
-      </w:r>
-      <w:proofErr w:type="gramStart"/>
-      <w:r>
-        <w:t>a scheduler</w:t>
-      </w:r>
-      <w:proofErr w:type="gramEnd"/>
-      <w:r>
-        <w:t>.</w:t>
+        <w:t>how to launch multiple jobs per a scheduler.</w:t>
       </w:r>
     </w:p>
     <w:p/>
@@ -335,25 +295,12 @@
       </w:r>
       <w:proofErr w:type="spellEnd"/>
       <w:r>
-        <w:t xml:space="preserve"> into the </w:t>
-      </w:r>
-      <w:proofErr w:type="gramStart"/>
-      <w:r>
-        <w:t>project</w:t>
-      </w:r>
-      <w:proofErr w:type="gramEnd"/>
-    </w:p>
-    <w:p>
-      <w:r>
-        <w:t xml:space="preserve">Before the lab, you should’ve followed the instructions for the Pre-lab-4 </w:t>
-      </w:r>
-      <w:proofErr w:type="gramStart"/>
-      <w:r>
-        <w:t>Exam, and</w:t>
-      </w:r>
-      <w:proofErr w:type="gramEnd"/>
-      <w:r>
-        <w:t xml:space="preserve"> built a ‘blinky’ </w:t>
+        <w:t xml:space="preserve"> into the project</w:t>
+      </w:r>
+    </w:p>
+    <w:p>
+      <w:r>
+        <w:t xml:space="preserve">Before the lab, you should’ve followed the instructions for the Pre-lab-4 Exam, and built a ‘blinky’ </w:t>
       </w:r>
       <w:r>
         <w:t xml:space="preserve">that runs from FreeRTOS.  </w:t>
@@ -401,7 +348,7 @@
         <mc:AlternateContent>
           <mc:Choice Requires="wps">
             <w:drawing>
-              <wp:anchor distT="45720" distB="45720" distL="114300" distR="114300" simplePos="0" relativeHeight="251655680" behindDoc="0" locked="0" layoutInCell="1" allowOverlap="1" wp14:anchorId="1D1A1103" wp14:editId="034D6A22">
+              <wp:anchor distT="45720" distB="45720" distL="114300" distR="114300" simplePos="0" relativeHeight="251660296" behindDoc="0" locked="0" layoutInCell="1" allowOverlap="1" wp14:anchorId="1D1A1103" wp14:editId="034D6A22">
                 <wp:simplePos x="0" y="0"/>
                 <wp:positionH relativeFrom="column">
                   <wp:posOffset>533400</wp:posOffset>
@@ -589,7 +536,7 @@
                 <v:stroke joinstyle="miter"/>
                 <v:path gradientshapeok="t" o:connecttype="rect"/>
               </v:shapetype>
-              <v:shape id="Text Box 413698033" o:spid="_x0000_s1026" type="#_x0000_t202" style="position:absolute;left:0;text-align:left;margin-left:42pt;margin-top:1.8pt;width:498pt;height:164.25pt;z-index:251655680;visibility:visible;mso-wrap-style:square;mso-width-percent:0;mso-height-percent:0;mso-wrap-distance-left:9pt;mso-wrap-distance-top:3.6pt;mso-wrap-distance-right:9pt;mso-wrap-distance-bottom:3.6pt;mso-position-horizontal:absolute;mso-position-horizontal-relative:text;mso-position-vertical:absolute;mso-position-vertical-relative:text;mso-width-percent:0;mso-height-percent:0;mso-width-relative:margin;mso-height-relative:margin;v-text-anchor:top" o:gfxdata="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" strokecolor="red">
+              <v:shape id="Text Box 413698033" o:spid="_x0000_s1026" type="#_x0000_t202" style="position:absolute;left:0;text-align:left;margin-left:42pt;margin-top:1.8pt;width:498pt;height:164.25pt;z-index:251660296;visibility:visible;mso-wrap-style:square;mso-width-percent:0;mso-height-percent:0;mso-wrap-distance-left:9pt;mso-wrap-distance-top:3.6pt;mso-wrap-distance-right:9pt;mso-wrap-distance-bottom:3.6pt;mso-position-horizontal:absolute;mso-position-horizontal-relative:text;mso-position-vertical:absolute;mso-position-vertical-relative:text;mso-width-percent:0;mso-height-percent:0;mso-width-relative:margin;mso-height-relative:margin;v-text-anchor:top" o:gfxdata="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" strokecolor="red">
                 <v:textbox>
                   <w:txbxContent>
                     <w:p>
@@ -769,6 +716,7 @@
           <w:szCs w:val="20"/>
         </w:rPr>
       </w:pPr>
+      <w:proofErr w:type="spellStart"/>
       <w:r>
         <w:rPr>
           <w:rFonts w:ascii="Courier New" w:hAnsi="Courier New" w:cs="Courier New"/>
@@ -781,7 +729,6 @@
         </w:rPr>
         <w:t>HAL_GPIO_</w:t>
       </w:r>
-      <w:proofErr w:type="gramStart"/>
       <w:r>
         <w:rPr>
           <w:rFonts w:ascii="Courier New" w:hAnsi="Courier New" w:cs="Courier New"/>
@@ -794,6 +741,7 @@
         </w:rPr>
         <w:t>TogglePin</w:t>
       </w:r>
+      <w:proofErr w:type="spellEnd"/>
       <w:r>
         <w:rPr>
           <w:rFonts w:ascii="Courier New" w:hAnsi="Courier New" w:cs="Courier New"/>
@@ -803,19 +751,7 @@
           <w:sz w:val="20"/>
           <w:szCs w:val="20"/>
         </w:rPr>
-        <w:t>(</w:t>
-      </w:r>
-      <w:proofErr w:type="gramEnd"/>
-      <w:r>
-        <w:rPr>
-          <w:rFonts w:ascii="Courier New" w:hAnsi="Courier New" w:cs="Courier New"/>
-          <w:b/>
-          <w:bCs/>
-          <w:color w:val="0070C0"/>
-          <w:sz w:val="20"/>
-          <w:szCs w:val="20"/>
-        </w:rPr>
-        <w:t>GPIOA,GPIO_PIN_5);</w:t>
+        <w:t>(GPIOA,GPIO_PIN_5);</w:t>
       </w:r>
     </w:p>
     <w:p>
@@ -845,7 +781,6 @@
         <w:t xml:space="preserve">    </w:t>
       </w:r>
       <w:proofErr w:type="spellStart"/>
-      <w:proofErr w:type="gramStart"/>
       <w:r>
         <w:rPr>
           <w:rFonts w:ascii="Courier New" w:hAnsi="Courier New" w:cs="Courier New"/>
@@ -867,19 +802,7 @@
           <w:sz w:val="20"/>
           <w:szCs w:val="20"/>
         </w:rPr>
-        <w:t>(</w:t>
-      </w:r>
-      <w:proofErr w:type="gramEnd"/>
-      <w:r>
-        <w:rPr>
-          <w:rFonts w:ascii="Courier New" w:hAnsi="Courier New" w:cs="Courier New"/>
-          <w:b/>
-          <w:bCs/>
-          <w:color w:val="0070C0"/>
-          <w:sz w:val="20"/>
-          <w:szCs w:val="20"/>
-        </w:rPr>
-        <w:t>2000);</w:t>
+        <w:t>(2000);</w:t>
       </w:r>
     </w:p>
     <w:p/>
@@ -903,6 +826,7 @@
           <w:szCs w:val="20"/>
         </w:rPr>
       </w:pPr>
+      <w:proofErr w:type="spellStart"/>
       <w:r>
         <w:rPr>
           <w:rFonts w:ascii="Courier New" w:hAnsi="Courier New" w:cs="Courier New"/>
@@ -915,7 +839,6 @@
         </w:rPr>
         <w:t>HAL_GPIO_</w:t>
       </w:r>
-      <w:proofErr w:type="gramStart"/>
       <w:r>
         <w:rPr>
           <w:rFonts w:ascii="Courier New" w:hAnsi="Courier New" w:cs="Courier New"/>
@@ -928,6 +851,7 @@
         </w:rPr>
         <w:t>TogglePin</w:t>
       </w:r>
+      <w:proofErr w:type="spellEnd"/>
       <w:r>
         <w:rPr>
           <w:rFonts w:ascii="Courier New" w:hAnsi="Courier New" w:cs="Courier New"/>
@@ -939,7 +863,6 @@
         </w:rPr>
         <w:t>(</w:t>
       </w:r>
-      <w:proofErr w:type="gramEnd"/>
       <w:r>
         <w:rPr>
           <w:rFonts w:ascii="Courier New" w:hAnsi="Courier New" w:cs="Courier New"/>
@@ -987,13 +910,8 @@
         <w:t xml:space="preserve">i-Board </w:t>
       </w:r>
       <w:r>
-        <w:t xml:space="preserve">and Launching other FreeRTOS </w:t>
-      </w:r>
-      <w:proofErr w:type="gramStart"/>
-      <w:r>
-        <w:t>tasks</w:t>
-      </w:r>
-      <w:proofErr w:type="gramEnd"/>
+        <w:t>and Launching other FreeRTOS tasks</w:t>
+      </w:r>
     </w:p>
     <w:p>
       <w:r>
@@ -1196,18 +1114,10 @@
         <w:t>Note that</w:t>
       </w:r>
       <w:r>
-        <w:t xml:space="preserve"> to add a new task in </w:t>
-      </w:r>
-      <w:proofErr w:type="gramStart"/>
-      <w:r>
-        <w:t xml:space="preserve">FreeRTOS, </w:t>
-      </w:r>
-      <w:r>
-        <w:t xml:space="preserve"> three</w:t>
-      </w:r>
-      <w:proofErr w:type="gramEnd"/>
-      <w:r>
-        <w:t xml:space="preserve"> things have to</w:t>
+        <w:t xml:space="preserve"> to add a new task in FreeRTOS, </w:t>
+      </w:r>
+      <w:r>
+        <w:t xml:space="preserve"> three things have to</w:t>
       </w:r>
       <w:r>
         <w:t xml:space="preserve"> be coded</w:t>
@@ -1216,18 +1126,10 @@
         <w:t xml:space="preserve">.   These are </w:t>
       </w:r>
       <w:r>
-        <w:t xml:space="preserve">labelled with </w:t>
-      </w:r>
-      <w:proofErr w:type="gramStart"/>
-      <w:r>
-        <w:t xml:space="preserve">comments </w:t>
-      </w:r>
-      <w:r>
-        <w:t xml:space="preserve"> in</w:t>
-      </w:r>
-      <w:proofErr w:type="gramEnd"/>
-      <w:r>
-        <w:t xml:space="preserve"> “</w:t>
+        <w:t xml:space="preserve">labelled with comments </w:t>
+      </w:r>
+      <w:r>
+        <w:t xml:space="preserve"> in “</w:t>
       </w:r>
       <w:proofErr w:type="spellStart"/>
       <w:r>
@@ -1443,15 +1345,7 @@
       </w:r>
       <w:proofErr w:type="spellEnd"/>
       <w:r>
-        <w:t xml:space="preserve"> </w:t>
-      </w:r>
-      <w:proofErr w:type="gramStart"/>
-      <w:r>
-        <w:t>“ is</w:t>
-      </w:r>
-      <w:proofErr w:type="gramEnd"/>
-      <w:r>
-        <w:t xml:space="preserve"> required when the system is built.  That task currently blinks the D1_LED at </w:t>
+        <w:t xml:space="preserve"> “ is required when the system is built.  That task currently blinks the D1_LED at </w:t>
       </w:r>
       <w:r>
         <w:t>1000</w:t>
@@ -1548,11 +1442,11 @@
         <w:t>125</w:t>
       </w:r>
       <w:r>
-        <w:t xml:space="preserve"> mS</w:t>
+        <w:t xml:space="preserve"> </w:t>
       </w:r>
       <w:proofErr w:type="spellStart"/>
       <w:r>
-        <w:t>.</w:t>
+        <w:t>mS.</w:t>
       </w:r>
       <w:proofErr w:type="spellEnd"/>
     </w:p>
@@ -1683,7 +1577,7 @@
           </mc:Choice>
           <mc:Fallback>
             <w:pict>
-              <v:shape w14:anchorId="6FFF51B7" id="Text Box 217" o:spid="_x0000_s1027" type="#_x0000_t202" style="position:absolute;left:0;text-align:left;margin-left:9pt;margin-top:9.4pt;width:498pt;height:87.75pt;z-index:251658240;visibility:visible;mso-wrap-style:square;mso-width-percent:0;mso-height-percent:0;mso-wrap-distance-left:9pt;mso-wrap-distance-top:3.6pt;mso-wrap-distance-right:9pt;mso-wrap-distance-bottom:3.6pt;mso-position-horizontal:absolute;mso-position-horizontal-relative:text;mso-position-vertical:absolute;mso-position-vertical-relative:text;mso-width-percent:0;mso-height-percent:0;mso-width-relative:margin;mso-height-relative:margin;v-text-anchor:top" o:gfxdata="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" strokecolor="red">
+              <v:shape w14:anchorId="6FFF51B7" id="Text Box 217" o:spid="_x0000_s1027" type="#_x0000_t202" style="position:absolute;left:0;text-align:left;margin-left:9pt;margin-top:9.4pt;width:498pt;height:87.75pt;z-index:251658240;visibility:visible;mso-wrap-style:square;mso-width-percent:0;mso-height-percent:0;mso-wrap-distance-left:9pt;mso-wrap-distance-top:3.6pt;mso-wrap-distance-right:9pt;mso-wrap-distance-bottom:3.6pt;mso-position-horizontal:absolute;mso-position-horizontal-relative:text;mso-position-vertical:absolute;mso-position-vertical-relative:text;mso-width-percent:0;mso-height-percent:0;mso-width-relative:margin;mso-height-relative:margin;v-text-anchor:top" o:gfxdata="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" strokecolor="red">
                 <v:textbox>
                   <w:txbxContent>
                     <w:p>
@@ -1751,13 +1645,7 @@
         <w:pStyle w:val="Heading2"/>
       </w:pPr>
       <w:r>
-        <w:t>Part 2-</w:t>
-      </w:r>
-      <w:r>
-        <w:t>2</w:t>
-      </w:r>
-      <w:r>
-        <w:t xml:space="preserve"> Questions (</w:t>
+        <w:t>Part 2-2 Questions (</w:t>
       </w:r>
       <w:r>
         <w:t>5</w:t>
@@ -1771,15 +1659,7 @@
         <w:t xml:space="preserve">Now add one final task that display a counter on the Seve-Segment LED </w:t>
       </w:r>
       <w:r>
-        <w:t xml:space="preserve">bars.  Count up from </w:t>
-      </w:r>
-      <w:proofErr w:type="gramStart"/>
-      <w:r>
-        <w:t>0, and</w:t>
-      </w:r>
-      <w:proofErr w:type="gramEnd"/>
-      <w:r>
-        <w:t xml:space="preserve"> increment the count once per … 1.5Se</w:t>
+        <w:t>bars.  Count up from 0, and increment the count once per … 1.5Se</w:t>
       </w:r>
       <w:r>
         <w:t>c</w:t>
@@ -1797,7 +1677,7 @@
         <mc:AlternateContent>
           <mc:Choice Requires="wps">
             <w:drawing>
-              <wp:anchor distT="45720" distB="45720" distL="114300" distR="114300" simplePos="0" relativeHeight="251672064" behindDoc="0" locked="0" layoutInCell="1" allowOverlap="1" wp14:anchorId="7A92D385" wp14:editId="0D9887E9">
+              <wp:anchor distT="45720" distB="45720" distL="114300" distR="114300" simplePos="0" relativeHeight="251664392" behindDoc="0" locked="0" layoutInCell="1" allowOverlap="1" wp14:anchorId="7A92D385" wp14:editId="0D9887E9">
                 <wp:simplePos x="0" y="0"/>
                 <wp:positionH relativeFrom="margin">
                   <wp:align>center</wp:align>
@@ -1845,10 +1725,7 @@
                               <w:pStyle w:val="Heading2"/>
                             </w:pPr>
                             <w:r>
-                              <w:t>5</w:t>
-                            </w:r>
-                            <w:r>
-                              <w:t xml:space="preserve"> Pts.</w:t>
+                              <w:t>5 Pts.</w:t>
                             </w:r>
                           </w:p>
                           <w:p/>
@@ -1859,10 +1736,7 @@
                               </w:rPr>
                             </w:pPr>
                             <w:r>
-                              <w:t>True/False</w:t>
-                            </w:r>
-                            <w:r>
-                              <w:t xml:space="preserve">:     Got the counter running in parallel with everything else:  </w:t>
+                              <w:t xml:space="preserve">True/False:     Got the counter running in parallel with everything else:  </w:t>
                             </w:r>
                             <w:r>
                               <w:rPr>
@@ -1898,7 +1772,7 @@
           </mc:Choice>
           <mc:Fallback>
             <w:pict>
-              <v:shape w14:anchorId="7A92D385" id="Text Box 868217388" o:spid="_x0000_s1028" type="#_x0000_t202" style="position:absolute;left:0;text-align:left;margin-left:0;margin-top:25.65pt;width:498pt;height:87.75pt;z-index:251672064;visibility:visible;mso-wrap-style:square;mso-width-percent:0;mso-height-percent:0;mso-wrap-distance-left:9pt;mso-wrap-distance-top:3.6pt;mso-wrap-distance-right:9pt;mso-wrap-distance-bottom:3.6pt;mso-position-horizontal:center;mso-position-horizontal-relative:margin;mso-position-vertical:absolute;mso-position-vertical-relative:text;mso-width-percent:0;mso-height-percent:0;mso-width-relative:margin;mso-height-relative:margin;v-text-anchor:top" o:gfxdata="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" strokecolor="red">
+              <v:shape w14:anchorId="7A92D385" id="Text Box 868217388" o:spid="_x0000_s1028" type="#_x0000_t202" style="position:absolute;left:0;text-align:left;margin-left:0;margin-top:25.65pt;width:498pt;height:87.75pt;z-index:251664392;visibility:visible;mso-wrap-style:square;mso-width-percent:0;mso-height-percent:0;mso-wrap-distance-left:9pt;mso-wrap-distance-top:3.6pt;mso-wrap-distance-right:9pt;mso-wrap-distance-bottom:3.6pt;mso-position-horizontal:center;mso-position-horizontal-relative:margin;mso-position-vertical:absolute;mso-position-vertical-relative:text;mso-width-percent:0;mso-height-percent:0;mso-width-relative:margin;mso-height-relative:margin;v-text-anchor:top" o:gfxdata="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" strokecolor="red">
                 <v:textbox>
                   <w:txbxContent>
                     <w:p>
@@ -1906,10 +1780,7 @@
                         <w:pStyle w:val="Heading2"/>
                       </w:pPr>
                       <w:r>
-                        <w:t>5</w:t>
-                      </w:r>
-                      <w:r>
-                        <w:t xml:space="preserve"> Pts.</w:t>
+                        <w:t>5 Pts.</w:t>
                       </w:r>
                     </w:p>
                     <w:p/>
@@ -1920,10 +1791,7 @@
                         </w:rPr>
                       </w:pPr>
                       <w:r>
-                        <w:t>True/False</w:t>
-                      </w:r>
-                      <w:r>
-                        <w:t xml:space="preserve">:     Got the counter running in parallel with everything else:  </w:t>
+                        <w:t xml:space="preserve">True/False:     Got the counter running in parallel with everything else:  </w:t>
                       </w:r>
                       <w:r>
                         <w:rPr>
@@ -1962,10 +1830,10 @@
       </w:r>
       <w:r>
         <w:lastRenderedPageBreak/>
-        <w:t xml:space="preserve">Extra Credit Ideas (5 pts) for </w:t>
-      </w:r>
-      <w:r>
-        <w:t>any</w:t>
+        <w:t>Extra Credit Ideas (5 pts) for any</w:t>
+      </w:r>
+      <w:r>
+        <w:t xml:space="preserve">.   Only 1 counted (max: 5 pts) </w:t>
       </w:r>
     </w:p>
     <w:p>
@@ -1980,7 +1848,7 @@
         <mc:AlternateContent>
           <mc:Choice Requires="wps">
             <w:drawing>
-              <wp:anchor distT="45720" distB="45720" distL="114300" distR="114300" simplePos="0" relativeHeight="251668992" behindDoc="1" locked="0" layoutInCell="1" allowOverlap="1" wp14:anchorId="1BE48971" wp14:editId="305747A2">
+              <wp:anchor distT="45720" distB="45720" distL="114300" distR="114300" simplePos="0" relativeHeight="251662344" behindDoc="1" locked="0" layoutInCell="1" allowOverlap="1" wp14:anchorId="1BE48971" wp14:editId="305747A2">
                 <wp:simplePos x="0" y="0"/>
                 <wp:positionH relativeFrom="column">
                   <wp:posOffset>219075</wp:posOffset>
@@ -2059,15 +1927,7 @@
                               <w:jc w:val="left"/>
                             </w:pPr>
                             <w:r>
-                              <w:t xml:space="preserve">Stop one of the LED </w:t>
-                            </w:r>
-                            <w:proofErr w:type="gramStart"/>
-                            <w:r>
-                              <w:t>process</w:t>
-                            </w:r>
-                            <w:proofErr w:type="gramEnd"/>
-                            <w:r>
-                              <w:t xml:space="preserve"> when the </w:t>
+                              <w:t xml:space="preserve">Stop one of the LED process when the </w:t>
                             </w:r>
                             <w:r>
                               <w:t xml:space="preserve">digit count gets </w:t>
@@ -2177,19 +2037,11 @@
                             </w:r>
                             <w:proofErr w:type="spellStart"/>
                             <w:r>
-                              <w:t>HAL_</w:t>
-                            </w:r>
-                            <w:proofErr w:type="gramStart"/>
-                            <w:r>
-                              <w:t>Delay</w:t>
+                              <w:t>HAL_Delay</w:t>
                             </w:r>
                             <w:proofErr w:type="spellEnd"/>
                             <w:r>
-                              <w:t xml:space="preserve">  and</w:t>
-                            </w:r>
-                            <w:proofErr w:type="gramEnd"/>
-                            <w:r>
-                              <w:t xml:space="preserve"> </w:t>
+                              <w:t xml:space="preserve">  and </w:t>
                             </w:r>
                             <w:proofErr w:type="spellStart"/>
                             <w:r>
@@ -2382,7 +2234,7 @@
           </mc:Choice>
           <mc:Fallback>
             <w:pict>
-              <v:shape w14:anchorId="1BE48971" id="Text Box 834846921" o:spid="_x0000_s1029" type="#_x0000_t202" style="position:absolute;left:0;text-align:left;margin-left:17.25pt;margin-top:23.65pt;width:498pt;height:408pt;z-index:-251647488;visibility:visible;mso-wrap-style:square;mso-width-percent:0;mso-height-percent:0;mso-wrap-distance-left:9pt;mso-wrap-distance-top:3.6pt;mso-wrap-distance-right:9pt;mso-wrap-distance-bottom:3.6pt;mso-position-horizontal:absolute;mso-position-horizontal-relative:text;mso-position-vertical:absolute;mso-position-vertical-relative:text;mso-width-percent:0;mso-height-percent:0;mso-width-relative:margin;mso-height-relative:margin;v-text-anchor:top" o:gfxdata="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" strokecolor="red">
+              <v:shape w14:anchorId="1BE48971" id="Text Box 834846921" o:spid="_x0000_s1029" type="#_x0000_t202" style="position:absolute;left:0;text-align:left;margin-left:17.25pt;margin-top:23.65pt;width:498pt;height:408pt;z-index:-251654136;visibility:visible;mso-wrap-style:square;mso-width-percent:0;mso-height-percent:0;mso-wrap-distance-left:9pt;mso-wrap-distance-top:3.6pt;mso-wrap-distance-right:9pt;mso-wrap-distance-bottom:3.6pt;mso-position-horizontal:absolute;mso-position-horizontal-relative:text;mso-position-vertical:absolute;mso-position-vertical-relative:text;mso-width-percent:0;mso-height-percent:0;mso-width-relative:margin;mso-height-relative:margin;v-text-anchor:top" o:gfxdata="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" strokecolor="red">
                 <v:textbox>
                   <w:txbxContent>
                     <w:p>
@@ -2413,15 +2265,7 @@
                         <w:jc w:val="left"/>
                       </w:pPr>
                       <w:r>
-                        <w:t xml:space="preserve">Stop one of the LED </w:t>
-                      </w:r>
-                      <w:proofErr w:type="gramStart"/>
-                      <w:r>
-                        <w:t>process</w:t>
-                      </w:r>
-                      <w:proofErr w:type="gramEnd"/>
-                      <w:r>
-                        <w:t xml:space="preserve"> when the </w:t>
+                        <w:t xml:space="preserve">Stop one of the LED process when the </w:t>
                       </w:r>
                       <w:r>
                         <w:t xml:space="preserve">digit count gets </w:t>
@@ -2531,19 +2375,11 @@
                       </w:r>
                       <w:proofErr w:type="spellStart"/>
                       <w:r>
-                        <w:t>HAL_</w:t>
-                      </w:r>
-                      <w:proofErr w:type="gramStart"/>
-                      <w:r>
-                        <w:t>Delay</w:t>
+                        <w:t>HAL_Delay</w:t>
                       </w:r>
                       <w:proofErr w:type="spellEnd"/>
                       <w:r>
-                        <w:t xml:space="preserve">  and</w:t>
-                      </w:r>
-                      <w:proofErr w:type="gramEnd"/>
-                      <w:r>
-                        <w:t xml:space="preserve"> </w:t>
+                        <w:t xml:space="preserve">  and </w:t>
                       </w:r>
                       <w:proofErr w:type="spellStart"/>
                       <w:r>

</xml_diff>

<commit_message>
Matches the lab instructions now.
</commit_message>
<xml_diff>
--- a/Documentation/ECEN-361-Lab-04 -- FreeRTOS and MultiTasking.docx
+++ b/Documentation/ECEN-361-Lab-04 -- FreeRTOS and MultiTasking.docx
@@ -287,15 +287,7 @@
         <w:pStyle w:val="Heading2"/>
       </w:pPr>
       <w:r>
-        <w:t xml:space="preserve">Part 1:  Starting with the YT-based, add the </w:t>
-      </w:r>
-      <w:proofErr w:type="spellStart"/>
-      <w:r>
-        <w:t>MultiBoard</w:t>
-      </w:r>
-      <w:proofErr w:type="spellEnd"/>
-      <w:r>
-        <w:t xml:space="preserve"> into the project</w:t>
+        <w:t>Part 1:  Starting with the YT-based, add the MultiBoard into the project</w:t>
       </w:r>
     </w:p>
     <w:p>
@@ -416,18 +408,10 @@
                               <w:t>Which li</w:t>
                             </w:r>
                             <w:r>
-                              <w:t xml:space="preserve">ght blinks on the </w:t>
-                            </w:r>
-                            <w:proofErr w:type="spellStart"/>
-                            <w:r>
-                              <w:t>mu</w:t>
+                              <w:t>ght blinks on the mu</w:t>
                             </w:r>
                             <w:r>
-                              <w:t>ltiBoard</w:t>
-                            </w:r>
-                            <w:proofErr w:type="spellEnd"/>
-                            <w:r>
-                              <w:t>?</w:t>
+                              <w:t>ltiBoard?</w:t>
                             </w:r>
                           </w:p>
                           <w:p/>
@@ -470,16 +454,11 @@
                             <w:r>
                               <w:t>Do the lights (</w:t>
                             </w:r>
-                            <w:proofErr w:type="spellStart"/>
                             <w:r>
                               <w:t>M</w:t>
                             </w:r>
                             <w:r>
-                              <w:t>ultiBoard</w:t>
-                            </w:r>
-                            <w:proofErr w:type="spellEnd"/>
-                            <w:r>
-                              <w:t xml:space="preserve"> &amp; </w:t>
+                              <w:t xml:space="preserve">ultiBoard &amp; </w:t>
                             </w:r>
                             <w:r>
                               <w:t>main Nucleo User light (LD2) blink the same?</w:t>
@@ -564,18 +543,10 @@
                         <w:t>Which li</w:t>
                       </w:r>
                       <w:r>
-                        <w:t xml:space="preserve">ght blinks on the </w:t>
-                      </w:r>
-                      <w:proofErr w:type="spellStart"/>
-                      <w:r>
-                        <w:t>mu</w:t>
+                        <w:t>ght blinks on the mu</w:t>
                       </w:r>
                       <w:r>
-                        <w:t>ltiBoard</w:t>
-                      </w:r>
-                      <w:proofErr w:type="spellEnd"/>
-                      <w:r>
-                        <w:t>?</w:t>
+                        <w:t>ltiBoard?</w:t>
                       </w:r>
                     </w:p>
                     <w:p/>
@@ -618,16 +589,11 @@
                       <w:r>
                         <w:t>Do the lights (</w:t>
                       </w:r>
-                      <w:proofErr w:type="spellStart"/>
                       <w:r>
                         <w:t>M</w:t>
                       </w:r>
                       <w:r>
-                        <w:t>ultiBoard</w:t>
-                      </w:r>
-                      <w:proofErr w:type="spellEnd"/>
-                      <w:r>
-                        <w:t xml:space="preserve"> &amp; </w:t>
+                        <w:t xml:space="preserve">ultiBoard &amp; </w:t>
                       </w:r>
                       <w:r>
                         <w:t>main Nucleo User light (LD2) blink the same?</w:t>
@@ -716,7 +682,6 @@
           <w:szCs w:val="20"/>
         </w:rPr>
       </w:pPr>
-      <w:proofErr w:type="spellStart"/>
       <w:r>
         <w:rPr>
           <w:rFonts w:ascii="Courier New" w:hAnsi="Courier New" w:cs="Courier New"/>
@@ -741,7 +706,6 @@
         </w:rPr>
         <w:t>TogglePin</w:t>
       </w:r>
-      <w:proofErr w:type="spellEnd"/>
       <w:r>
         <w:rPr>
           <w:rFonts w:ascii="Courier New" w:hAnsi="Courier New" w:cs="Courier New"/>
@@ -778,31 +742,7 @@
           <w:sz w:val="20"/>
           <w:szCs w:val="20"/>
         </w:rPr>
-        <w:t xml:space="preserve">    </w:t>
-      </w:r>
-      <w:proofErr w:type="spellStart"/>
-      <w:r>
-        <w:rPr>
-          <w:rFonts w:ascii="Courier New" w:hAnsi="Courier New" w:cs="Courier New"/>
-          <w:b/>
-          <w:bCs/>
-          <w:color w:val="0070C0"/>
-          <w:sz w:val="20"/>
-          <w:szCs w:val="20"/>
-        </w:rPr>
-        <w:t>osDelay</w:t>
-      </w:r>
-      <w:proofErr w:type="spellEnd"/>
-      <w:r>
-        <w:rPr>
-          <w:rFonts w:ascii="Courier New" w:hAnsi="Courier New" w:cs="Courier New"/>
-          <w:b/>
-          <w:bCs/>
-          <w:color w:val="0070C0"/>
-          <w:sz w:val="20"/>
-          <w:szCs w:val="20"/>
-        </w:rPr>
-        <w:t>(2000);</w:t>
+        <w:t xml:space="preserve">    osDelay(2000);</w:t>
       </w:r>
     </w:p>
     <w:p/>
@@ -826,7 +766,6 @@
           <w:szCs w:val="20"/>
         </w:rPr>
       </w:pPr>
-      <w:proofErr w:type="spellStart"/>
       <w:r>
         <w:rPr>
           <w:rFonts w:ascii="Courier New" w:hAnsi="Courier New" w:cs="Courier New"/>
@@ -851,7 +790,6 @@
         </w:rPr>
         <w:t>TogglePin</w:t>
       </w:r>
-      <w:proofErr w:type="spellEnd"/>
       <w:r>
         <w:rPr>
           <w:rFonts w:ascii="Courier New" w:hAnsi="Courier New" w:cs="Courier New"/>
@@ -984,71 +922,157 @@
         <w:t>Like previous labs, t</w:t>
       </w:r>
       <w:r>
-        <w:t xml:space="preserve">he submission for this lab is simply the repository that you’ll modify.  Your modifications get pushed back to github.com.  Your responses, as recorded in this file, will be checked along with your running project.  When your repository is finished and pushed, then copy the URL and submit it in the Lab-04 Assignment on </w:t>
-      </w:r>
-      <w:proofErr w:type="spellStart"/>
-      <w:r>
-        <w:t>iLearn</w:t>
-      </w:r>
-      <w:proofErr w:type="spellEnd"/>
+        <w:t>he submission for this lab is simply the repository that you’ll modify.  Your modifications get pushed back to github.com.  Your responses, as recorded in this file, will be checked along with your running project.  When your repository is finished and pushed, then copy the URL and submit it in the Lab-04 Assignment on iLearn.</w:t>
+      </w:r>
+    </w:p>
+    <w:p/>
+    <w:p>
+      <w:pPr>
+        <w:ind w:left="720"/>
+      </w:pPr>
+      <w:r>
+        <w:t xml:space="preserve">After you’ve cloned the repo, </w:t>
+      </w:r>
+      <w:r>
+        <w:t xml:space="preserve">Import with File/Import and point to the directory of the newly cloned </w:t>
+      </w:r>
+      <w:r>
+        <w:t>project</w:t>
+      </w:r>
       <w:r>
         <w:t>.</w:t>
       </w:r>
     </w:p>
-    <w:p/>
     <w:p>
       <w:pPr>
         <w:ind w:left="720"/>
       </w:pPr>
-      <w:r>
-        <w:t xml:space="preserve">After you’ve cloned the repo, </w:t>
-      </w:r>
-      <w:r>
-        <w:t xml:space="preserve">Import with File/Import and point to the directory of the newly cloned </w:t>
-      </w:r>
-      <w:r>
-        <w:t>project</w:t>
-      </w:r>
-      <w:r>
-        <w:t>.</w:t>
-      </w:r>
     </w:p>
     <w:p>
       <w:pPr>
         <w:ind w:left="720"/>
       </w:pPr>
+      <w:r>
+        <w:t>Clean</w:t>
+      </w:r>
+      <w:r>
+        <w:t xml:space="preserve"> Project</w:t>
+      </w:r>
+      <w:r>
+        <w:t xml:space="preserve"> then Build</w:t>
+      </w:r>
+      <w:r>
+        <w:t xml:space="preserve"> Project</w:t>
+      </w:r>
+      <w:r>
+        <w:t>:</w:t>
+      </w:r>
     </w:p>
     <w:p>
       <w:pPr>
         <w:ind w:left="720"/>
       </w:pPr>
-      <w:r>
-        <w:t>Clean</w:t>
-      </w:r>
-      <w:r>
-        <w:t xml:space="preserve"> Project</w:t>
-      </w:r>
-      <w:r>
-        <w:t xml:space="preserve"> then Build</w:t>
-      </w:r>
-      <w:r>
-        <w:t xml:space="preserve"> Project</w:t>
-      </w:r>
-      <w:r>
-        <w:t>:</w:t>
-      </w:r>
     </w:p>
     <w:p>
       <w:pPr>
         <w:ind w:left="720"/>
       </w:pPr>
+      <w:r>
+        <w:t>There should be no errors or warnings.</w:t>
+      </w:r>
+    </w:p>
+    <w:p>
+      <w:pPr>
+        <w:pStyle w:val="Heading3"/>
+      </w:pPr>
+      <w:r>
+        <w:t xml:space="preserve">Run the project. </w:t>
+      </w:r>
     </w:p>
     <w:p>
       <w:pPr>
         <w:ind w:left="720"/>
       </w:pPr>
       <w:r>
-        <w:t>There should be no errors or warnings.</w:t>
+        <w:t xml:space="preserve">The project should simply blink </w:t>
+      </w:r>
+      <w:r>
+        <w:t>the D</w:t>
+      </w:r>
+      <w:r>
+        <w:t>2</w:t>
+      </w:r>
+      <w:r>
+        <w:t>_LED once per second.</w:t>
+      </w:r>
+    </w:p>
+    <w:p>
+      <w:pPr>
+        <w:ind w:left="720"/>
+        <w:rPr>
+          <w:i/>
+          <w:iCs/>
+        </w:rPr>
+      </w:pPr>
+      <w:r>
+        <w:rPr>
+          <w:i/>
+          <w:iCs/>
+        </w:rPr>
+        <w:t>Note that the D1_LED is no</w:t>
+      </w:r>
+      <w:r>
+        <w:rPr>
+          <w:i/>
+          <w:iCs/>
+        </w:rPr>
+        <w:t xml:space="preserve">t being used because it is tied to the built-in </w:t>
+      </w:r>
+      <w:r>
+        <w:rPr>
+          <w:i/>
+          <w:iCs/>
+        </w:rPr>
+        <w:t>user LED on the STM32 board.  These two are in conflict with one board treating it as active</w:t>
+      </w:r>
+      <w:r>
+        <w:rPr>
+          <w:i/>
+          <w:iCs/>
+        </w:rPr>
+        <w:t>-</w:t>
+      </w:r>
+      <w:r>
+        <w:rPr>
+          <w:i/>
+          <w:iCs/>
+        </w:rPr>
+        <w:t>high, and the other as active-low</w:t>
+      </w:r>
+      <w:r>
+        <w:rPr>
+          <w:i/>
+          <w:iCs/>
+        </w:rPr>
+        <w:t xml:space="preserve">.  So, D1_LED is unused.  </w:t>
+      </w:r>
+    </w:p>
+    <w:p>
+      <w:pPr>
+        <w:ind w:left="720"/>
+      </w:pPr>
+    </w:p>
+    <w:p>
+      <w:pPr>
+        <w:ind w:left="720"/>
+      </w:pPr>
+      <w:r>
+        <w:t>No seven-segment display.</w:t>
+      </w:r>
+    </w:p>
+    <w:p>
+      <w:r>
+        <w:br w:type="column"/>
       </w:r>
     </w:p>
     <w:p>
@@ -1056,61 +1080,28 @@
         <w:pStyle w:val="Heading3"/>
       </w:pPr>
       <w:r>
-        <w:t xml:space="preserve">Run the project. </w:t>
+        <w:t xml:space="preserve">Create </w:t>
+      </w:r>
+      <w:r>
+        <w:t>3</w:t>
+      </w:r>
+      <w:r>
+        <w:t xml:space="preserve"> more </w:t>
+      </w:r>
+      <w:r>
+        <w:t>blinking events with tasks (no interrupts or timer blocks this time)</w:t>
       </w:r>
     </w:p>
     <w:p>
       <w:pPr>
         <w:ind w:left="720"/>
       </w:pPr>
-      <w:r>
-        <w:t xml:space="preserve">The project should simply blink </w:t>
-      </w:r>
-      <w:r>
-        <w:t>the D1_LED once per second.</w:t>
-      </w:r>
     </w:p>
     <w:p>
       <w:pPr>
         <w:ind w:left="720"/>
       </w:pPr>
       <w:r>
-        <w:t>No seven-segment display.</w:t>
-      </w:r>
-    </w:p>
-    <w:p/>
-    <w:p>
-      <w:pPr>
-        <w:pStyle w:val="Heading3"/>
-      </w:pPr>
-      <w:r>
-        <w:t xml:space="preserve">Create </w:t>
-      </w:r>
-      <w:r>
-        <w:t>3</w:t>
-      </w:r>
-      <w:r>
-        <w:t xml:space="preserve"> more </w:t>
-      </w:r>
-      <w:r>
-        <w:t>blinking events with tasks (no interrupts or timer blocks this time)</w:t>
-      </w:r>
-    </w:p>
-    <w:p>
-      <w:pPr>
-        <w:ind w:left="720"/>
-      </w:pPr>
-    </w:p>
-    <w:p/>
-    <w:p>
-      <w:pPr>
-        <w:ind w:left="720"/>
-      </w:pPr>
-      <w:r>
-        <w:br w:type="column"/>
-      </w:r>
-      <w:r>
-        <w:lastRenderedPageBreak/>
         <w:t>Note that</w:t>
       </w:r>
       <w:r>
@@ -1131,7 +1122,6 @@
       <w:r>
         <w:t xml:space="preserve"> in “</w:t>
       </w:r>
-      <w:proofErr w:type="spellStart"/>
       <w:r>
         <w:rPr>
           <w:rFonts w:ascii="Courier New" w:hAnsi="Courier New" w:cs="Courier New"/>
@@ -1139,7 +1129,6 @@
         </w:rPr>
         <w:t>main.c</w:t>
       </w:r>
-      <w:proofErr w:type="spellEnd"/>
       <w:r>
         <w:t>” as “Task-Part-A,” “Task</w:t>
       </w:r>
@@ -1335,7 +1324,6 @@
       <w:r>
         <w:t>Note that the “</w:t>
       </w:r>
-      <w:proofErr w:type="spellStart"/>
       <w:r>
         <w:rPr>
           <w:rFonts w:ascii="Courier New" w:hAnsi="Courier New" w:cs="Courier New"/>
@@ -1343,7 +1331,6 @@
         </w:rPr>
         <w:t>StartDefaultTask</w:t>
       </w:r>
-      <w:proofErr w:type="spellEnd"/>
       <w:r>
         <w:t xml:space="preserve"> “ is required when the system is built.  That task currently blinks the D1_LED at </w:t>
       </w:r>
@@ -1359,7 +1346,6 @@
       <w:r>
         <w:t>“</w:t>
       </w:r>
-      <w:proofErr w:type="spellStart"/>
       <w:r>
         <w:rPr>
           <w:rFonts w:ascii="Courier New" w:hAnsi="Courier New" w:cs="Courier New"/>
@@ -1367,7 +1353,6 @@
         </w:rPr>
         <w:t>StartDefaultTask</w:t>
       </w:r>
-      <w:proofErr w:type="spellEnd"/>
       <w:r>
         <w:t xml:space="preserve">”), create </w:t>
       </w:r>
@@ -1396,13 +1381,8 @@
         <w:t>500</w:t>
       </w:r>
       <w:r>
-        <w:t xml:space="preserve"> </w:t>
-      </w:r>
-      <w:proofErr w:type="spellStart"/>
-      <w:r>
-        <w:t>mS.</w:t>
-      </w:r>
-      <w:proofErr w:type="spellEnd"/>
+        <w:t xml:space="preserve"> mS.</w:t>
+      </w:r>
     </w:p>
     <w:p>
       <w:pPr>
@@ -1419,13 +1399,8 @@
         <w:t>250</w:t>
       </w:r>
       <w:r>
-        <w:t xml:space="preserve"> </w:t>
-      </w:r>
-      <w:proofErr w:type="spellStart"/>
-      <w:r>
-        <w:t>mS.</w:t>
-      </w:r>
-      <w:proofErr w:type="spellEnd"/>
+        <w:t xml:space="preserve"> mS.</w:t>
+      </w:r>
     </w:p>
     <w:p>
       <w:pPr>
@@ -1442,13 +1417,8 @@
         <w:t>125</w:t>
       </w:r>
       <w:r>
-        <w:t xml:space="preserve"> </w:t>
-      </w:r>
-      <w:proofErr w:type="spellStart"/>
-      <w:r>
-        <w:t>mS.</w:t>
-      </w:r>
-      <w:proofErr w:type="spellEnd"/>
+        <w:t xml:space="preserve"> mS.</w:t>
+      </w:r>
     </w:p>
     <w:p>
       <w:pPr>
@@ -1848,21 +1818,21 @@
         <mc:AlternateContent>
           <mc:Choice Requires="wps">
             <w:drawing>
-              <wp:anchor distT="45720" distB="45720" distL="114300" distR="114300" simplePos="0" relativeHeight="251662344" behindDoc="1" locked="0" layoutInCell="1" allowOverlap="1" wp14:anchorId="1BE48971" wp14:editId="305747A2">
+              <wp:anchor distT="45720" distB="45720" distL="114300" distR="114300" simplePos="0" relativeHeight="251662344" behindDoc="1" locked="0" layoutInCell="1" allowOverlap="1" wp14:anchorId="1BE48971" wp14:editId="72B77661">
                 <wp:simplePos x="0" y="0"/>
                 <wp:positionH relativeFrom="column">
                   <wp:posOffset>219075</wp:posOffset>
                 </wp:positionH>
                 <wp:positionV relativeFrom="paragraph">
-                  <wp:posOffset>300355</wp:posOffset>
+                  <wp:posOffset>299720</wp:posOffset>
                 </wp:positionV>
-                <wp:extent cx="6324600" cy="5181600"/>
-                <wp:effectExtent l="0" t="0" r="19050" b="19050"/>
+                <wp:extent cx="6324600" cy="7991475"/>
+                <wp:effectExtent l="0" t="0" r="19050" b="28575"/>
                 <wp:wrapTight wrapText="bothSides">
                   <wp:wrapPolygon edited="0">
                     <wp:start x="0" y="0"/>
-                    <wp:lineTo x="0" y="21600"/>
-                    <wp:lineTo x="21600" y="21600"/>
+                    <wp:lineTo x="0" y="21626"/>
+                    <wp:lineTo x="21600" y="21626"/>
                     <wp:lineTo x="21600" y="0"/>
                     <wp:lineTo x="0" y="0"/>
                   </wp:wrapPolygon>
@@ -1880,7 +1850,7 @@
                       <wps:spPr bwMode="auto">
                         <a:xfrm>
                           <a:off x="0" y="0"/>
-                          <a:ext cx="6324600" cy="5181600"/>
+                          <a:ext cx="6324600" cy="7991475"/>
                         </a:xfrm>
                         <a:prstGeom prst="rect">
                           <a:avLst/>
@@ -1927,7 +1897,13 @@
                               <w:jc w:val="left"/>
                             </w:pPr>
                             <w:r>
-                              <w:t xml:space="preserve">Stop one of the LED process when the </w:t>
+                              <w:t>Stop one of the LED process</w:t>
+                            </w:r>
+                            <w:r>
+                              <w:t>es</w:t>
+                            </w:r>
+                            <w:r>
+                              <w:t xml:space="preserve"> when the </w:t>
                             </w:r>
                             <w:r>
                               <w:t xml:space="preserve">digit count gets </w:t>
@@ -1942,15 +1918,13 @@
                               <w:t xml:space="preserve">running the D3-LED Toggle task.   And explain </w:t>
                             </w:r>
                             <w:r>
-                              <w:t xml:space="preserve">how you did it?    Global variable, </w:t>
+                              <w:t>how you did it?    Global variable</w:t>
                             </w:r>
-                            <w:proofErr w:type="spellStart"/>
                             <w:r>
-                              <w:t>oSSuspend</w:t>
+                              <w:t xml:space="preserve">? Or read about and use the </w:t>
                             </w:r>
-                            <w:proofErr w:type="spellEnd"/>
                             <w:r>
-                              <w:t xml:space="preserve"> task???</w:t>
+                              <w:t xml:space="preserve"> oSSuspend task???</w:t>
                             </w:r>
                           </w:p>
                           <w:p>
@@ -2033,23 +2007,7 @@
                               <w:jc w:val="left"/>
                             </w:pPr>
                             <w:r>
-                              <w:t xml:space="preserve">Explore any difference between the two “wait” calls:   </w:t>
-                            </w:r>
-                            <w:proofErr w:type="spellStart"/>
-                            <w:r>
-                              <w:t>HAL_Delay</w:t>
-                            </w:r>
-                            <w:proofErr w:type="spellEnd"/>
-                            <w:r>
-                              <w:t xml:space="preserve">  and </w:t>
-                            </w:r>
-                            <w:proofErr w:type="spellStart"/>
-                            <w:r>
-                              <w:t>OsDelay</w:t>
-                            </w:r>
-                            <w:proofErr w:type="spellEnd"/>
-                            <w:r>
-                              <w:t>.</w:t>
+                              <w:t>Explore any difference between the two “wait” calls:   HAL_Delay  and OsDelay.</w:t>
                             </w:r>
                           </w:p>
                           <w:p>
@@ -2138,26 +2096,10 @@
                               <w:ind w:hanging="450"/>
                             </w:pPr>
                             <w:r>
-                              <w:t xml:space="preserve">Eliminate the </w:t>
-                            </w:r>
-                            <w:proofErr w:type="spellStart"/>
-                            <w:r>
-                              <w:t>SevenSegment</w:t>
-                            </w:r>
-                            <w:proofErr w:type="spellEnd"/>
-                            <w:r>
-                              <w:t xml:space="preserve"> refresh routine, currently based off timer17</w:t>
+                              <w:t>Eliminate the SevenSegment refresh routine, currently based off timer17</w:t>
                             </w:r>
                             <w:r>
-                              <w:t xml:space="preserve">, so that it </w:t>
-                            </w:r>
-                            <w:proofErr w:type="spellStart"/>
-                            <w:r>
-                              <w:t>refreshs</w:t>
-                            </w:r>
-                            <w:proofErr w:type="spellEnd"/>
-                            <w:r>
-                              <w:t xml:space="preserve"> like any other process to give the appearance of all 4 digits being turned on at the same time.</w:t>
+                              <w:t>, so that it refreshs like any other process to give the appearance of all 4 digits being turned on at the same time.</w:t>
                             </w:r>
                           </w:p>
                           <w:p>
@@ -2183,6 +2125,9 @@
                           <w:p>
                             <w:pPr>
                               <w:pStyle w:val="ListParagraph"/>
+                              <w:rPr>
+                                <w:color w:val="FF0000"/>
+                              </w:rPr>
                             </w:pPr>
                             <w:r>
                               <w:rPr>
@@ -2215,6 +2160,46 @@
                               <w:t>_______</w:t>
                             </w:r>
                           </w:p>
+                          <w:p>
+                            <w:pPr>
+                              <w:pStyle w:val="ListParagraph"/>
+                            </w:pPr>
+                          </w:p>
+                          <w:p>
+                            <w:pPr>
+                              <w:pStyle w:val="ListParagraph"/>
+                            </w:pPr>
+                          </w:p>
+                          <w:p>
+                            <w:pPr>
+                              <w:pStyle w:val="ListParagraph"/>
+                            </w:pPr>
+                          </w:p>
+                          <w:p>
+                            <w:pPr>
+                              <w:pStyle w:val="ListParagraph"/>
+                            </w:pPr>
+                          </w:p>
+                          <w:p>
+                            <w:pPr>
+                              <w:pStyle w:val="ListParagraph"/>
+                              <w:numPr>
+                                <w:ilvl w:val="0"/>
+                                <w:numId w:val="31"/>
+                              </w:numPr>
+                              <w:tabs>
+                                <w:tab w:val="left" w:pos="1080"/>
+                              </w:tabs>
+                              <w:ind w:hanging="540"/>
+                              <w:jc w:val="left"/>
+                            </w:pPr>
+                            <w:r>
+                              <w:t xml:space="preserve">Use one of the push buttons from an earlier lab to set up an interrupt such that it </w:t>
+                            </w:r>
+                            <w:r>
+                              <w:t>doubles the count frequency of the 7-Segment LED counter to go faster and faster.   Explain how you did it.</w:t>
+                            </w:r>
+                          </w:p>
                         </w:txbxContent>
                       </wps:txbx>
                       <wps:bodyPr rot="0" vert="horz" wrap="square" lIns="91440" tIns="45720" rIns="91440" bIns="45720" anchor="t" anchorCtr="0">
@@ -2234,7 +2219,7 @@
           </mc:Choice>
           <mc:Fallback>
             <w:pict>
-              <v:shape w14:anchorId="1BE48971" id="Text Box 834846921" o:spid="_x0000_s1029" type="#_x0000_t202" style="position:absolute;left:0;text-align:left;margin-left:17.25pt;margin-top:23.65pt;width:498pt;height:408pt;z-index:-251654136;visibility:visible;mso-wrap-style:square;mso-width-percent:0;mso-height-percent:0;mso-wrap-distance-left:9pt;mso-wrap-distance-top:3.6pt;mso-wrap-distance-right:9pt;mso-wrap-distance-bottom:3.6pt;mso-position-horizontal:absolute;mso-position-horizontal-relative:text;mso-position-vertical:absolute;mso-position-vertical-relative:text;mso-width-percent:0;mso-height-percent:0;mso-width-relative:margin;mso-height-relative:margin;v-text-anchor:top" o:gfxdata="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" strokecolor="red">
+              <v:shape w14:anchorId="1BE48971" id="Text Box 834846921" o:spid="_x0000_s1029" type="#_x0000_t202" style="position:absolute;left:0;text-align:left;margin-left:17.25pt;margin-top:23.6pt;width:498pt;height:629.25pt;z-index:-251654136;visibility:visible;mso-wrap-style:square;mso-width-percent:0;mso-height-percent:0;mso-wrap-distance-left:9pt;mso-wrap-distance-top:3.6pt;mso-wrap-distance-right:9pt;mso-wrap-distance-bottom:3.6pt;mso-position-horizontal:absolute;mso-position-horizontal-relative:text;mso-position-vertical:absolute;mso-position-vertical-relative:text;mso-width-percent:0;mso-height-percent:0;mso-width-relative:margin;mso-height-relative:margin;v-text-anchor:top" o:gfxdata="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" strokecolor="red">
                 <v:textbox>
                   <w:txbxContent>
                     <w:p>
@@ -2265,7 +2250,13 @@
                         <w:jc w:val="left"/>
                       </w:pPr>
                       <w:r>
-                        <w:t xml:space="preserve">Stop one of the LED process when the </w:t>
+                        <w:t>Stop one of the LED process</w:t>
+                      </w:r>
+                      <w:r>
+                        <w:t>es</w:t>
+                      </w:r>
+                      <w:r>
+                        <w:t xml:space="preserve"> when the </w:t>
                       </w:r>
                       <w:r>
                         <w:t xml:space="preserve">digit count gets </w:t>
@@ -2280,15 +2271,13 @@
                         <w:t xml:space="preserve">running the D3-LED Toggle task.   And explain </w:t>
                       </w:r>
                       <w:r>
-                        <w:t xml:space="preserve">how you did it?    Global variable, </w:t>
+                        <w:t>how you did it?    Global variable</w:t>
                       </w:r>
-                      <w:proofErr w:type="spellStart"/>
                       <w:r>
-                        <w:t>oSSuspend</w:t>
+                        <w:t xml:space="preserve">? Or read about and use the </w:t>
                       </w:r>
-                      <w:proofErr w:type="spellEnd"/>
                       <w:r>
-                        <w:t xml:space="preserve"> task???</w:t>
+                        <w:t xml:space="preserve"> oSSuspend task???</w:t>
                       </w:r>
                     </w:p>
                     <w:p>
@@ -2371,23 +2360,7 @@
                         <w:jc w:val="left"/>
                       </w:pPr>
                       <w:r>
-                        <w:t xml:space="preserve">Explore any difference between the two “wait” calls:   </w:t>
-                      </w:r>
-                      <w:proofErr w:type="spellStart"/>
-                      <w:r>
-                        <w:t>HAL_Delay</w:t>
-                      </w:r>
-                      <w:proofErr w:type="spellEnd"/>
-                      <w:r>
-                        <w:t xml:space="preserve">  and </w:t>
-                      </w:r>
-                      <w:proofErr w:type="spellStart"/>
-                      <w:r>
-                        <w:t>OsDelay</w:t>
-                      </w:r>
-                      <w:proofErr w:type="spellEnd"/>
-                      <w:r>
-                        <w:t>.</w:t>
+                        <w:t>Explore any difference between the two “wait” calls:   HAL_Delay  and OsDelay.</w:t>
                       </w:r>
                     </w:p>
                     <w:p>
@@ -2476,26 +2449,10 @@
                         <w:ind w:hanging="450"/>
                       </w:pPr>
                       <w:r>
-                        <w:t xml:space="preserve">Eliminate the </w:t>
-                      </w:r>
-                      <w:proofErr w:type="spellStart"/>
-                      <w:r>
-                        <w:t>SevenSegment</w:t>
-                      </w:r>
-                      <w:proofErr w:type="spellEnd"/>
-                      <w:r>
-                        <w:t xml:space="preserve"> refresh routine, currently based off timer17</w:t>
+                        <w:t>Eliminate the SevenSegment refresh routine, currently based off timer17</w:t>
                       </w:r>
                       <w:r>
-                        <w:t xml:space="preserve">, so that it </w:t>
-                      </w:r>
-                      <w:proofErr w:type="spellStart"/>
-                      <w:r>
-                        <w:t>refreshs</w:t>
-                      </w:r>
-                      <w:proofErr w:type="spellEnd"/>
-                      <w:r>
-                        <w:t xml:space="preserve"> like any other process to give the appearance of all 4 digits being turned on at the same time.</w:t>
+                        <w:t>, so that it refreshs like any other process to give the appearance of all 4 digits being turned on at the same time.</w:t>
                       </w:r>
                     </w:p>
                     <w:p>
@@ -2521,6 +2478,9 @@
                     <w:p>
                       <w:pPr>
                         <w:pStyle w:val="ListParagraph"/>
+                        <w:rPr>
+                          <w:color w:val="FF0000"/>
+                        </w:rPr>
                       </w:pPr>
                       <w:r>
                         <w:rPr>
@@ -2553,6 +2513,46 @@
                         <w:t>_______</w:t>
                       </w:r>
                     </w:p>
+                    <w:p>
+                      <w:pPr>
+                        <w:pStyle w:val="ListParagraph"/>
+                      </w:pPr>
+                    </w:p>
+                    <w:p>
+                      <w:pPr>
+                        <w:pStyle w:val="ListParagraph"/>
+                      </w:pPr>
+                    </w:p>
+                    <w:p>
+                      <w:pPr>
+                        <w:pStyle w:val="ListParagraph"/>
+                      </w:pPr>
+                    </w:p>
+                    <w:p>
+                      <w:pPr>
+                        <w:pStyle w:val="ListParagraph"/>
+                      </w:pPr>
+                    </w:p>
+                    <w:p>
+                      <w:pPr>
+                        <w:pStyle w:val="ListParagraph"/>
+                        <w:numPr>
+                          <w:ilvl w:val="0"/>
+                          <w:numId w:val="31"/>
+                        </w:numPr>
+                        <w:tabs>
+                          <w:tab w:val="left" w:pos="1080"/>
+                        </w:tabs>
+                        <w:ind w:hanging="540"/>
+                        <w:jc w:val="left"/>
+                      </w:pPr>
+                      <w:r>
+                        <w:t xml:space="preserve">Use one of the push buttons from an earlier lab to set up an interrupt such that it </w:t>
+                      </w:r>
+                      <w:r>
+                        <w:t>doubles the count frequency of the 7-Segment LED counter to go faster and faster.   Explain how you did it.</w:t>
+                      </w:r>
+                    </w:p>
                   </w:txbxContent>
                 </v:textbox>
                 <w10:wrap type="tight"/>
@@ -2580,15 +2580,8 @@
         <w:jc w:val="left"/>
       </w:pPr>
       <w:r>
-        <w:t xml:space="preserve">When completed with everything, commit/push the repo, and submit the URL of the checked-in repo to the </w:t>
-      </w:r>
-      <w:proofErr w:type="spellStart"/>
-      <w:r>
-        <w:t>iLearn</w:t>
-      </w:r>
-      <w:proofErr w:type="spellEnd"/>
-      <w:r>
-        <w:t xml:space="preserve"> Lab submission assignment.</w:t>
+        <w:lastRenderedPageBreak/>
+        <w:t>When completed with everything, commit/push the repo, and submit the URL of the checked-in repo to the iLearn Lab submission assignment.</w:t>
       </w:r>
     </w:p>
     <w:sectPr>

</xml_diff>